<commit_message>
corrección del nombre del proyecto
</commit_message>
<xml_diff>
--- a/Documentacion/entrevista.docx
+++ b/Documentacion/entrevista.docx
@@ -8,12 +8,14 @@
           <w:tab w:val="num" w:pos="0"/>
         </w:tabs>
         <w:ind w:left="720" w:hanging="360"/>
+        <w:jc w:val="center"/>
         <w:rPr>
           <w:rFonts w:ascii="Times New Roman" w:hAnsi="Times New Roman" w:cs="Times New Roman"/>
           <w:b/>
           <w:bCs/>
           <w:sz w:val="24"/>
           <w:szCs w:val="24"/>
+          <w:u w:val="single"/>
         </w:rPr>
       </w:pPr>
       <w:r>
@@ -24,9 +26,15 @@
           <w:sz w:val="24"/>
           <w:szCs w:val="24"/>
         </w:rPr>
-        <w:t>Entrevista</w:t>
-      </w:r>
-      <w:r>
+        <w:t>COLEGIO DISTRITAL ISAAC NEWTON</w:t>
+      </w:r>
+    </w:p>
+    <w:p>
+      <w:pPr>
+        <w:tabs>
+          <w:tab w:val="num" w:pos="0"/>
+        </w:tabs>
+        <w:ind w:left="720" w:hanging="360"/>
         <w:rPr>
           <w:rFonts w:ascii="Times New Roman" w:hAnsi="Times New Roman" w:cs="Times New Roman"/>
           <w:b/>
@@ -34,6 +42,25 @@
           <w:sz w:val="24"/>
           <w:szCs w:val="24"/>
         </w:rPr>
+      </w:pPr>
+      <w:r>
+        <w:rPr>
+          <w:rFonts w:ascii="Times New Roman" w:hAnsi="Times New Roman" w:cs="Times New Roman"/>
+          <w:b/>
+          <w:bCs/>
+          <w:sz w:val="24"/>
+          <w:szCs w:val="24"/>
+        </w:rPr>
+        <w:t>Entrevista</w:t>
+      </w:r>
+      <w:r>
+        <w:rPr>
+          <w:rFonts w:ascii="Times New Roman" w:hAnsi="Times New Roman" w:cs="Times New Roman"/>
+          <w:b/>
+          <w:bCs/>
+          <w:sz w:val="24"/>
+          <w:szCs w:val="24"/>
+        </w:rPr>
         <w:t>:</w:t>
       </w:r>
     </w:p>
@@ -762,6 +789,15 @@
     <w:p>
       <w:pPr>
         <w:pStyle w:val="Prrafodelista"/>
+        <w:spacing w:after="0"/>
+        <w:rPr>
+          <w:rFonts w:ascii="Times New Roman" w:hAnsi="Times New Roman" w:cs="Times New Roman"/>
+        </w:rPr>
+      </w:pPr>
+    </w:p>
+    <w:p>
+      <w:pPr>
+        <w:pStyle w:val="Prrafodelista"/>
         <w:numPr>
           <w:ilvl w:val="0"/>
           <w:numId w:val="1"/>
@@ -775,6 +811,7 @@
         <w:rPr>
           <w:rFonts w:ascii="Times New Roman" w:hAnsi="Times New Roman" w:cs="Times New Roman"/>
         </w:rPr>
+        <w:lastRenderedPageBreak/>
         <w:t>¿</w:t>
       </w:r>
       <w:r>
@@ -942,28 +979,40 @@
         </w:rPr>
         <w:t>¿Qué datos muestran los boletines?</w:t>
       </w:r>
+    </w:p>
+    <w:p>
+      <w:pPr>
+        <w:pStyle w:val="Prrafodelista"/>
+        <w:numPr>
+          <w:ilvl w:val="0"/>
+          <w:numId w:val="1"/>
+        </w:numPr>
+        <w:rPr>
+          <w:rFonts w:ascii="Times New Roman" w:hAnsi="Times New Roman" w:cs="Times New Roman"/>
+        </w:rPr>
+      </w:pPr>
       <w:r>
         <w:rPr>
           <w:noProof/>
         </w:rPr>
         <w:drawing>
-          <wp:anchor distT="0" distB="0" distL="114300" distR="114300" simplePos="0" relativeHeight="2" behindDoc="0" locked="0" layoutInCell="1" allowOverlap="1" wp14:anchorId="2D9E162F" wp14:editId="24C5D61A">
+          <wp:anchor distT="0" distB="0" distL="114300" distR="114300" simplePos="0" relativeHeight="2" behindDoc="0" locked="0" layoutInCell="1" allowOverlap="1" wp14:anchorId="2D9E162F" wp14:editId="3179F2DE">
             <wp:simplePos x="0" y="0"/>
             <wp:positionH relativeFrom="column">
-              <wp:posOffset>81915</wp:posOffset>
+              <wp:posOffset>91440</wp:posOffset>
             </wp:positionH>
             <wp:positionV relativeFrom="paragraph">
-              <wp:posOffset>226060</wp:posOffset>
+              <wp:posOffset>290830</wp:posOffset>
             </wp:positionV>
-            <wp:extent cx="5400040" cy="6771640"/>
+            <wp:extent cx="5400040" cy="6657340"/>
             <wp:effectExtent l="0" t="0" r="0" b="0"/>
             <wp:wrapTight wrapText="bothSides">
               <wp:wrapPolygon edited="0">
-                <wp:start x="-36" y="0"/>
-                <wp:lineTo x="-36" y="21460"/>
-                <wp:lineTo x="21455" y="21460"/>
-                <wp:lineTo x="21455" y="0"/>
-                <wp:lineTo x="-36" y="0"/>
+                <wp:start x="0" y="0"/>
+                <wp:lineTo x="0" y="21509"/>
+                <wp:lineTo x="21488" y="21509"/>
+                <wp:lineTo x="21488" y="0"/>
+                <wp:lineTo x="0" y="0"/>
               </wp:wrapPolygon>
             </wp:wrapTight>
             <wp:docPr id="1" name="Imagen 1" descr="Tabla&#10;&#10;Descripción generada automáticamente"/>
@@ -988,7 +1037,7 @@
                   <pic:spPr bwMode="auto">
                     <a:xfrm>
                       <a:off x="0" y="0"/>
-                      <a:ext cx="5400040" cy="6771640"/>
+                      <a:ext cx="5400040" cy="6657340"/>
                     </a:xfrm>
                     <a:prstGeom prst="rect">
                       <a:avLst/>
@@ -997,21 +1046,12 @@
                 </pic:pic>
               </a:graphicData>
             </a:graphic>
+            <wp14:sizeRelV relativeFrom="margin">
+              <wp14:pctHeight>0</wp14:pctHeight>
+            </wp14:sizeRelV>
           </wp:anchor>
         </w:drawing>
       </w:r>
-    </w:p>
-    <w:p>
-      <w:pPr>
-        <w:pStyle w:val="Prrafodelista"/>
-        <w:numPr>
-          <w:ilvl w:val="0"/>
-          <w:numId w:val="1"/>
-        </w:numPr>
-        <w:rPr>
-          <w:rFonts w:ascii="Times New Roman" w:hAnsi="Times New Roman" w:cs="Times New Roman"/>
-        </w:rPr>
-      </w:pPr>
       <w:r>
         <w:rPr>
           <w:rFonts w:ascii="Times New Roman" w:hAnsi="Times New Roman" w:cs="Times New Roman"/>
@@ -1021,392 +1061,336 @@
     </w:p>
     <w:p>
       <w:pPr>
-        <w:pStyle w:val="Prrafodelista"/>
-        <w:rPr>
-          <w:rFonts w:ascii="Times New Roman" w:hAnsi="Times New Roman" w:cs="Times New Roman"/>
-        </w:rPr>
-      </w:pPr>
-    </w:p>
-    <w:p>
-      <w:pPr>
-        <w:rPr>
-          <w:rFonts w:ascii="Times New Roman" w:hAnsi="Times New Roman"/>
+        <w:rPr>
           <w:b/>
           <w:bCs/>
           <w:sz w:val="24"/>
           <w:szCs w:val="24"/>
         </w:rPr>
       </w:pPr>
-    </w:p>
-    <w:p>
-      <w:pPr>
-        <w:rPr>
+      <w:r>
+        <w:rPr>
+          <w:rFonts w:ascii="Times New Roman" w:hAnsi="Times New Roman"/>
           <w:b/>
           <w:bCs/>
           <w:sz w:val="24"/>
           <w:szCs w:val="24"/>
         </w:rPr>
-      </w:pPr>
-      <w:r>
-        <w:rPr>
-          <w:rFonts w:ascii="Times New Roman" w:hAnsi="Times New Roman"/>
+        <w:lastRenderedPageBreak/>
+        <w:t>Nombre del Proyecto:</w:t>
+      </w:r>
+    </w:p>
+    <w:p>
+      <w:pPr>
+        <w:rPr>
+          <w:rFonts w:ascii="Times New Roman" w:hAnsi="Times New Roman"/>
+        </w:rPr>
+      </w:pPr>
+      <w:r>
+        <w:rPr>
+          <w:rFonts w:ascii="Times New Roman" w:hAnsi="Times New Roman"/>
+        </w:rPr>
+        <w:t>Implementación</w:t>
+      </w:r>
+      <w:r>
+        <w:rPr>
+          <w:rFonts w:ascii="Times New Roman" w:hAnsi="Times New Roman"/>
+        </w:rPr>
+        <w:t xml:space="preserve"> </w:t>
+      </w:r>
+      <w:r>
+        <w:rPr>
+          <w:rFonts w:ascii="Times New Roman" w:hAnsi="Times New Roman"/>
+        </w:rPr>
+        <w:t>de un sistema de información</w:t>
+      </w:r>
+      <w:r>
+        <w:rPr>
+          <w:rFonts w:ascii="Times New Roman" w:hAnsi="Times New Roman"/>
+        </w:rPr>
+        <w:t xml:space="preserve"> para el </w:t>
+      </w:r>
+      <w:r>
+        <w:rPr>
+          <w:rFonts w:ascii="Times New Roman" w:hAnsi="Times New Roman"/>
+        </w:rPr>
+        <w:t>manejo de</w:t>
+      </w:r>
+      <w:r>
+        <w:rPr>
+          <w:rFonts w:ascii="Times New Roman" w:hAnsi="Times New Roman"/>
+        </w:rPr>
+        <w:t xml:space="preserve"> procesos académicos del </w:t>
+      </w:r>
+      <w:r>
+        <w:rPr>
+          <w:rFonts w:ascii="Times New Roman" w:hAnsi="Times New Roman"/>
+        </w:rPr>
+        <w:t>colegio</w:t>
+      </w:r>
+      <w:r>
+        <w:rPr>
+          <w:rFonts w:ascii="Times New Roman" w:hAnsi="Times New Roman"/>
+        </w:rPr>
+        <w:t xml:space="preserve"> distrital Isaac Newton.</w:t>
+      </w:r>
+    </w:p>
+    <w:p>
+      <w:pPr>
+        <w:rPr>
+          <w:rFonts w:ascii="Times New Roman" w:hAnsi="Times New Roman"/>
+          <w:b/>
+          <w:sz w:val="24"/>
+        </w:rPr>
+      </w:pPr>
+      <w:r>
+        <w:rPr>
+          <w:rFonts w:ascii="Times New Roman" w:hAnsi="Times New Roman"/>
+          <w:b/>
+          <w:sz w:val="24"/>
+        </w:rPr>
+        <w:t>Situación problema:</w:t>
+      </w:r>
+    </w:p>
+    <w:p>
+      <w:pPr>
+        <w:rPr>
+          <w:rFonts w:ascii="Times New Roman" w:hAnsi="Times New Roman" w:cs="Times New Roman"/>
+          <w:shd w:val="clear" w:color="auto" w:fill="FFFFFF"/>
+        </w:rPr>
+      </w:pPr>
+      <w:r>
+        <w:rPr>
+          <w:rFonts w:ascii="Times New Roman" w:hAnsi="Times New Roman"/>
+        </w:rPr>
+        <w:t xml:space="preserve">El centro </w:t>
+      </w:r>
+      <w:r>
+        <w:rPr>
+          <w:rFonts w:ascii="Times New Roman" w:hAnsi="Times New Roman"/>
+        </w:rPr>
+        <w:t>E</w:t>
+      </w:r>
+      <w:r>
+        <w:rPr>
+          <w:rFonts w:ascii="Times New Roman" w:hAnsi="Times New Roman"/>
+        </w:rPr>
+        <w:t>ducativo Isaac Newton</w:t>
+      </w:r>
+      <w:r>
+        <w:rPr>
+          <w:rFonts w:ascii="Times New Roman" w:hAnsi="Times New Roman"/>
+        </w:rPr>
+        <w:t xml:space="preserve"> ubicado en la dirección </w:t>
+      </w:r>
+      <w:r>
+        <w:rPr>
+          <w:rFonts w:ascii="Times New Roman" w:hAnsi="Times New Roman" w:cs="Times New Roman"/>
+          <w:shd w:val="clear" w:color="auto" w:fill="FFFFFF"/>
+        </w:rPr>
+        <w:t>Dg. 69 #9j 240, en la ciudad de Barranquilla-Atlántico, no cuenta actualmente con un aplicativo que ayude a los estudiantes, profesores y coordinadores con el manejo de las actividades y procesos académicos.</w:t>
+      </w:r>
+    </w:p>
+    <w:p>
+      <w:pPr>
+        <w:rPr>
+          <w:rFonts w:ascii="Times New Roman" w:hAnsi="Times New Roman" w:cs="Times New Roman"/>
+          <w:shd w:val="clear" w:color="auto" w:fill="FFFFFF"/>
+        </w:rPr>
+      </w:pPr>
+      <w:r>
+        <w:rPr>
+          <w:rFonts w:ascii="Times New Roman" w:hAnsi="Times New Roman" w:cs="Times New Roman"/>
+          <w:shd w:val="clear" w:color="auto" w:fill="FFFFFF"/>
+        </w:rPr>
+        <w:t>Actualmente los docent</w:t>
+      </w:r>
+      <w:bookmarkStart w:id="0" w:name="_GoBack"/>
+      <w:bookmarkEnd w:id="0"/>
+      <w:r>
+        <w:rPr>
+          <w:rFonts w:ascii="Times New Roman" w:hAnsi="Times New Roman" w:cs="Times New Roman"/>
+          <w:shd w:val="clear" w:color="auto" w:fill="FFFFFF"/>
+        </w:rPr>
+        <w:t>es de la institución, recopilan las notas de las actividades y evaluaciones, de manera manu</w:t>
+      </w:r>
+      <w:r>
+        <w:rPr>
+          <w:rFonts w:ascii="Times New Roman" w:hAnsi="Times New Roman" w:cs="Times New Roman"/>
+          <w:shd w:val="clear" w:color="auto" w:fill="FFFFFF"/>
+        </w:rPr>
+        <w:t>al</w:t>
+      </w:r>
+      <w:r>
+        <w:rPr>
+          <w:rFonts w:ascii="Times New Roman" w:hAnsi="Times New Roman" w:cs="Times New Roman"/>
+          <w:shd w:val="clear" w:color="auto" w:fill="FFFFFF"/>
+        </w:rPr>
+        <w:t xml:space="preserve"> en planillas. Al finalizar cada periodo académico, los docentes entregan el promedio final de todos los estudiantes al director de grupo de cada curso y este se encarga de entregarlo a secretaría</w:t>
+      </w:r>
+      <w:r>
+        <w:rPr>
+          <w:rFonts w:ascii="Times New Roman" w:hAnsi="Times New Roman" w:cs="Times New Roman"/>
+          <w:shd w:val="clear" w:color="auto" w:fill="FFFFFF"/>
+        </w:rPr>
+        <w:t>,</w:t>
+      </w:r>
+      <w:r>
+        <w:rPr>
+          <w:rFonts w:ascii="Times New Roman" w:hAnsi="Times New Roman" w:cs="Times New Roman"/>
+          <w:shd w:val="clear" w:color="auto" w:fill="FFFFFF"/>
+        </w:rPr>
+        <w:t xml:space="preserve"> quien digita las notas en una plantilla de Excel</w:t>
+      </w:r>
+      <w:r>
+        <w:rPr>
+          <w:rFonts w:ascii="Times New Roman" w:hAnsi="Times New Roman" w:cs="Times New Roman"/>
+          <w:shd w:val="clear" w:color="auto" w:fill="FFFFFF"/>
+        </w:rPr>
+        <w:t>, de esta manera se generan los boletines.</w:t>
+      </w:r>
+    </w:p>
+    <w:p>
+      <w:pPr>
+        <w:rPr>
+          <w:rFonts w:ascii="Times New Roman" w:hAnsi="Times New Roman"/>
+          <w:b/>
+          <w:sz w:val="24"/>
+        </w:rPr>
+      </w:pPr>
+      <w:r>
+        <w:rPr>
+          <w:rFonts w:ascii="Times New Roman" w:hAnsi="Times New Roman"/>
+          <w:b/>
+          <w:sz w:val="24"/>
+        </w:rPr>
+        <w:t>Justificación:</w:t>
+      </w:r>
+    </w:p>
+    <w:p>
+      <w:pPr>
+        <w:rPr>
+          <w:rFonts w:ascii="Times New Roman" w:hAnsi="Times New Roman"/>
+        </w:rPr>
+      </w:pPr>
+      <w:r>
+        <w:rPr>
+          <w:rFonts w:ascii="Times New Roman" w:hAnsi="Times New Roman"/>
+        </w:rPr>
+        <w:t xml:space="preserve">Se llevará a cabo la creación del aplicativo con el fin de mejorar </w:t>
+      </w:r>
+      <w:r>
+        <w:rPr>
+          <w:rFonts w:ascii="Times New Roman" w:hAnsi="Times New Roman"/>
+        </w:rPr>
+        <w:t>el proceso</w:t>
+      </w:r>
+      <w:r>
+        <w:rPr>
+          <w:rFonts w:ascii="Times New Roman" w:hAnsi="Times New Roman"/>
+        </w:rPr>
+        <w:t xml:space="preserve"> académic</w:t>
+      </w:r>
+      <w:r>
+        <w:rPr>
+          <w:rFonts w:ascii="Times New Roman" w:hAnsi="Times New Roman"/>
+        </w:rPr>
+        <w:t>o</w:t>
+      </w:r>
+      <w:r>
+        <w:rPr>
+          <w:rFonts w:ascii="Times New Roman" w:hAnsi="Times New Roman"/>
+        </w:rPr>
+        <w:t>, ayudando así a los estudiantes, al cuerpo de docentes y la administración a realizar actividades, observaciones, subir notas, etc. Será un aplicativo que usará la institución a largo plazo ya que será útil y pr</w:t>
+      </w:r>
+      <w:r>
+        <w:rPr>
+          <w:rFonts w:ascii="Times New Roman" w:hAnsi="Times New Roman"/>
+        </w:rPr>
+        <w:t>á</w:t>
+      </w:r>
+      <w:r>
+        <w:rPr>
+          <w:rFonts w:ascii="Times New Roman" w:hAnsi="Times New Roman"/>
+        </w:rPr>
+        <w:t>ctico al momento de utilizarlo.</w:t>
+      </w:r>
+    </w:p>
+    <w:p>
+      <w:pPr>
+        <w:rPr>
+          <w:rFonts w:ascii="Times New Roman" w:hAnsi="Times New Roman"/>
+        </w:rPr>
+      </w:pPr>
+      <w:r>
+        <w:rPr>
+          <w:rFonts w:ascii="Times New Roman" w:hAnsi="Times New Roman"/>
+        </w:rPr>
+        <w:t xml:space="preserve">La utilización de esta plataforma </w:t>
+      </w:r>
+      <w:r>
+        <w:rPr>
+          <w:rFonts w:ascii="Times New Roman" w:hAnsi="Times New Roman"/>
+        </w:rPr>
+        <w:t>ayudará a</w:t>
+      </w:r>
+      <w:r>
+        <w:rPr>
+          <w:rFonts w:ascii="Times New Roman" w:hAnsi="Times New Roman"/>
+        </w:rPr>
+        <w:t xml:space="preserve"> la interacción de los estudiantes con la institución, ya que les permitirá desarrollar las diferentes actividades y evaluaciones de manera práctica. Por otro lado, los profesores también se verán favorecidos</w:t>
+      </w:r>
+      <w:r>
+        <w:rPr>
+          <w:rFonts w:ascii="Times New Roman" w:hAnsi="Times New Roman"/>
+        </w:rPr>
+        <w:t>,</w:t>
+      </w:r>
+      <w:r>
+        <w:rPr>
+          <w:rFonts w:ascii="Times New Roman" w:hAnsi="Times New Roman"/>
+        </w:rPr>
+        <w:t xml:space="preserve"> porque esta herramienta les facilitar</w:t>
+      </w:r>
+      <w:r>
+        <w:rPr>
+          <w:rFonts w:ascii="Times New Roman" w:hAnsi="Times New Roman"/>
+        </w:rPr>
+        <w:t xml:space="preserve"> los procesos evaluativos </w:t>
+      </w:r>
+      <w:r>
+        <w:rPr>
+          <w:rFonts w:ascii="Times New Roman" w:hAnsi="Times New Roman"/>
+        </w:rPr>
+        <w:t xml:space="preserve"> y al finalizar cada periodo podrán generar los boletines de cada estudiante. Asimismo, el coordinador y el administrador podrán utilizar este aplicativo, para eliminar, editar o agregar nuevos miembros a la institución, podrán mantener un orden y saber cada información de los estudiantes y profesores, entre otras cosas.</w:t>
+      </w:r>
+    </w:p>
+    <w:p>
+      <w:pPr>
+        <w:rPr>
+          <w:rFonts w:ascii="Times New Roman" w:hAnsi="Times New Roman"/>
+        </w:rPr>
+      </w:pPr>
+    </w:p>
+    <w:p>
+      <w:pPr>
+        <w:rPr>
           <w:b/>
           <w:bCs/>
           <w:sz w:val="24"/>
           <w:szCs w:val="24"/>
         </w:rPr>
-        <w:t>Nombre del Proyecto:</w:t>
-      </w:r>
-    </w:p>
-    <w:p>
-      <w:pPr>
-        <w:rPr>
-          <w:rFonts w:ascii="Times New Roman" w:hAnsi="Times New Roman"/>
-        </w:rPr>
-      </w:pPr>
-      <w:r>
-        <w:rPr>
-          <w:rFonts w:ascii="Times New Roman" w:hAnsi="Times New Roman"/>
-        </w:rPr>
-        <w:t>Implementación</w:t>
-      </w:r>
-      <w:r>
-        <w:rPr>
-          <w:rFonts w:ascii="Times New Roman" w:hAnsi="Times New Roman"/>
-        </w:rPr>
-        <w:t xml:space="preserve"> </w:t>
-      </w:r>
-      <w:r>
-        <w:rPr>
-          <w:rFonts w:ascii="Times New Roman" w:hAnsi="Times New Roman"/>
-        </w:rPr>
-        <w:t xml:space="preserve">de </w:t>
-      </w:r>
-      <w:r>
-        <w:rPr>
-          <w:rFonts w:ascii="Times New Roman" w:hAnsi="Times New Roman"/>
-        </w:rPr>
-        <w:t>aplicativo</w:t>
-      </w:r>
-      <w:r>
-        <w:rPr>
-          <w:rFonts w:ascii="Times New Roman" w:hAnsi="Times New Roman"/>
-        </w:rPr>
-        <w:t xml:space="preserve"> web para el </w:t>
-      </w:r>
-      <w:r>
-        <w:rPr>
-          <w:rFonts w:ascii="Times New Roman" w:hAnsi="Times New Roman"/>
-        </w:rPr>
-        <w:t>manejo de</w:t>
-      </w:r>
-      <w:r>
-        <w:rPr>
-          <w:rFonts w:ascii="Times New Roman" w:hAnsi="Times New Roman"/>
-        </w:rPr>
-        <w:t xml:space="preserve"> procesos académicos del </w:t>
-      </w:r>
-      <w:r>
-        <w:rPr>
-          <w:rFonts w:ascii="Times New Roman" w:hAnsi="Times New Roman"/>
-        </w:rPr>
-        <w:t>colegio</w:t>
-      </w:r>
-      <w:r>
-        <w:rPr>
-          <w:rFonts w:ascii="Times New Roman" w:hAnsi="Times New Roman"/>
-        </w:rPr>
-        <w:t xml:space="preserve"> distrital Isaac Newton.</w:t>
-      </w:r>
-    </w:p>
-    <w:p>
-      <w:pPr>
-        <w:rPr>
-          <w:rFonts w:ascii="Times New Roman" w:hAnsi="Times New Roman"/>
-          <w:b/>
-          <w:sz w:val="24"/>
-        </w:rPr>
-      </w:pPr>
-      <w:r>
-        <w:rPr>
-          <w:rFonts w:ascii="Times New Roman" w:hAnsi="Times New Roman"/>
-          <w:b/>
-          <w:sz w:val="24"/>
-        </w:rPr>
-        <w:t>Situación problema:</w:t>
-      </w:r>
-    </w:p>
-    <w:p>
-      <w:pPr>
-        <w:rPr>
-          <w:rFonts w:ascii="Times New Roman" w:hAnsi="Times New Roman" w:cs="Times New Roman"/>
-          <w:color w:val="202124"/>
-          <w:shd w:val="clear" w:color="auto" w:fill="FFFFFF"/>
-        </w:rPr>
-      </w:pPr>
-      <w:r>
-        <w:rPr>
-          <w:rFonts w:ascii="Times New Roman" w:hAnsi="Times New Roman"/>
-        </w:rPr>
-        <w:t xml:space="preserve">El centro </w:t>
-      </w:r>
-      <w:r>
-        <w:rPr>
-          <w:rFonts w:ascii="Times New Roman" w:hAnsi="Times New Roman"/>
-        </w:rPr>
-        <w:t>E</w:t>
-      </w:r>
-      <w:r>
-        <w:rPr>
-          <w:rFonts w:ascii="Times New Roman" w:hAnsi="Times New Roman"/>
-        </w:rPr>
-        <w:t>ducativo Isaac Newton</w:t>
-      </w:r>
-      <w:r>
-        <w:rPr>
-          <w:rFonts w:ascii="Times New Roman" w:hAnsi="Times New Roman"/>
-        </w:rPr>
-        <w:t xml:space="preserve"> ubicado en la dirección </w:t>
-      </w:r>
-      <w:r>
-        <w:rPr>
-          <w:rFonts w:ascii="Times New Roman" w:hAnsi="Times New Roman" w:cs="Times New Roman"/>
-          <w:color w:val="202124"/>
-          <w:shd w:val="clear" w:color="auto" w:fill="FFFFFF"/>
-        </w:rPr>
-        <w:t>Dg. 69 #9j 240,</w:t>
-      </w:r>
-      <w:r>
-        <w:rPr>
-          <w:rFonts w:ascii="Times New Roman" w:hAnsi="Times New Roman" w:cs="Times New Roman"/>
-          <w:color w:val="202124"/>
-          <w:shd w:val="clear" w:color="auto" w:fill="FFFFFF"/>
-        </w:rPr>
-        <w:t xml:space="preserve"> en la ciudad de</w:t>
-      </w:r>
-      <w:r>
-        <w:rPr>
-          <w:rFonts w:ascii="Times New Roman" w:hAnsi="Times New Roman" w:cs="Times New Roman"/>
-          <w:color w:val="202124"/>
-          <w:shd w:val="clear" w:color="auto" w:fill="FFFFFF"/>
-        </w:rPr>
-        <w:t xml:space="preserve"> Barranquilla</w:t>
-      </w:r>
-      <w:r>
-        <w:rPr>
-          <w:rFonts w:ascii="Times New Roman" w:hAnsi="Times New Roman" w:cs="Times New Roman"/>
-          <w:color w:val="202124"/>
-          <w:shd w:val="clear" w:color="auto" w:fill="FFFFFF"/>
-        </w:rPr>
-        <w:t>-</w:t>
-      </w:r>
-      <w:r>
-        <w:rPr>
-          <w:rFonts w:ascii="Times New Roman" w:hAnsi="Times New Roman" w:cs="Times New Roman"/>
-          <w:color w:val="202124"/>
-          <w:shd w:val="clear" w:color="auto" w:fill="FFFFFF"/>
-        </w:rPr>
-        <w:t>Atlántico</w:t>
-      </w:r>
-      <w:r>
-        <w:rPr>
-          <w:rFonts w:ascii="Times New Roman" w:hAnsi="Times New Roman" w:cs="Times New Roman"/>
-          <w:color w:val="202124"/>
-          <w:shd w:val="clear" w:color="auto" w:fill="FFFFFF"/>
-        </w:rPr>
-        <w:t>, no cuenta actualmente con un aplicativo que ayude a los estudiantes, profesores y coordinadores con el manejo de las actividades y procesos académicos.</w:t>
-      </w:r>
-    </w:p>
-    <w:p>
-      <w:pPr>
-        <w:rPr>
-          <w:rFonts w:ascii="Times New Roman" w:hAnsi="Times New Roman" w:cs="Times New Roman"/>
-          <w:color w:val="202124"/>
-          <w:shd w:val="clear" w:color="auto" w:fill="FFFFFF"/>
-        </w:rPr>
-      </w:pPr>
-      <w:r>
-        <w:rPr>
-          <w:rFonts w:ascii="Times New Roman" w:hAnsi="Times New Roman" w:cs="Times New Roman"/>
-          <w:color w:val="202124"/>
-          <w:shd w:val="clear" w:color="auto" w:fill="FFFFFF"/>
-        </w:rPr>
-        <w:t>Actualmente los docentes de la institución, recopilan las notas de las actividades y evaluaciones, de manera manu</w:t>
-      </w:r>
-      <w:r>
-        <w:rPr>
-          <w:rFonts w:ascii="Times New Roman" w:hAnsi="Times New Roman" w:cs="Times New Roman"/>
-          <w:color w:val="202124"/>
-          <w:shd w:val="clear" w:color="auto" w:fill="FFFFFF"/>
-        </w:rPr>
-        <w:t>al</w:t>
-      </w:r>
-      <w:r>
-        <w:rPr>
-          <w:rFonts w:ascii="Times New Roman" w:hAnsi="Times New Roman" w:cs="Times New Roman"/>
-          <w:color w:val="202124"/>
-          <w:shd w:val="clear" w:color="auto" w:fill="FFFFFF"/>
-        </w:rPr>
-        <w:t xml:space="preserve"> en planillas. Al finalizar cada periodo académico, los docentes entregan el promedio final de todos los estudiantes al director de grupo de cada curso y este se encarga de entregarlo a secretaría</w:t>
-      </w:r>
-      <w:r>
-        <w:rPr>
-          <w:rFonts w:ascii="Times New Roman" w:hAnsi="Times New Roman" w:cs="Times New Roman"/>
-          <w:color w:val="202124"/>
-          <w:shd w:val="clear" w:color="auto" w:fill="FFFFFF"/>
-        </w:rPr>
-        <w:t>,</w:t>
-      </w:r>
-      <w:r>
-        <w:rPr>
-          <w:rFonts w:ascii="Times New Roman" w:hAnsi="Times New Roman" w:cs="Times New Roman"/>
-          <w:color w:val="202124"/>
-          <w:shd w:val="clear" w:color="auto" w:fill="FFFFFF"/>
-        </w:rPr>
-        <w:t xml:space="preserve"> quien digita las notas en una plantilla de Excel</w:t>
-      </w:r>
-      <w:r>
-        <w:rPr>
-          <w:rFonts w:ascii="Times New Roman" w:hAnsi="Times New Roman" w:cs="Times New Roman"/>
-          <w:color w:val="202124"/>
-          <w:shd w:val="clear" w:color="auto" w:fill="FFFFFF"/>
-        </w:rPr>
-        <w:t>, de esta manera se generan los boletines.</w:t>
-      </w:r>
-    </w:p>
-    <w:p>
-      <w:pPr>
-        <w:rPr>
-          <w:rFonts w:ascii="Times New Roman" w:hAnsi="Times New Roman"/>
-          <w:b/>
-          <w:sz w:val="24"/>
-        </w:rPr>
-      </w:pPr>
-      <w:r>
-        <w:rPr>
-          <w:rFonts w:ascii="Times New Roman" w:hAnsi="Times New Roman"/>
-          <w:b/>
-          <w:sz w:val="24"/>
-        </w:rPr>
-        <w:t>Justificación:</w:t>
-      </w:r>
-    </w:p>
-    <w:p>
-      <w:pPr>
-        <w:rPr>
-          <w:rFonts w:ascii="Times New Roman" w:hAnsi="Times New Roman"/>
-        </w:rPr>
-      </w:pPr>
-      <w:r>
-        <w:rPr>
-          <w:rFonts w:ascii="Times New Roman" w:hAnsi="Times New Roman"/>
-        </w:rPr>
-        <w:t xml:space="preserve">Se llevará a cabo la creación del aplicativo con el fin de mejorar </w:t>
-      </w:r>
-      <w:r>
-        <w:rPr>
-          <w:rFonts w:ascii="Times New Roman" w:hAnsi="Times New Roman"/>
-        </w:rPr>
-        <w:t>el proceso</w:t>
-      </w:r>
-      <w:r>
-        <w:rPr>
-          <w:rFonts w:ascii="Times New Roman" w:hAnsi="Times New Roman"/>
-        </w:rPr>
-        <w:t xml:space="preserve"> académic</w:t>
-      </w:r>
-      <w:r>
-        <w:rPr>
-          <w:rFonts w:ascii="Times New Roman" w:hAnsi="Times New Roman"/>
-        </w:rPr>
-        <w:t>o</w:t>
-      </w:r>
-      <w:r>
-        <w:rPr>
-          <w:rFonts w:ascii="Times New Roman" w:hAnsi="Times New Roman"/>
-        </w:rPr>
-        <w:t>, ayudando así a los estudiantes, al cuerpo de docentes y la administración a realizar actividades, observaciones, subir notas, etc. Será un aplicativo que usará la institución a largo plazo ya que será útil y pr</w:t>
-      </w:r>
-      <w:r>
-        <w:rPr>
-          <w:rFonts w:ascii="Times New Roman" w:hAnsi="Times New Roman"/>
-        </w:rPr>
-        <w:t>á</w:t>
-      </w:r>
-      <w:r>
-        <w:rPr>
-          <w:rFonts w:ascii="Times New Roman" w:hAnsi="Times New Roman"/>
-        </w:rPr>
-        <w:t>ctico al momento de utilizarlo.</w:t>
-      </w:r>
-    </w:p>
-    <w:p>
-      <w:pPr>
-        <w:rPr>
-          <w:rFonts w:ascii="Times New Roman" w:hAnsi="Times New Roman"/>
-        </w:rPr>
-      </w:pPr>
-      <w:r>
-        <w:rPr>
-          <w:rFonts w:ascii="Times New Roman" w:hAnsi="Times New Roman"/>
-        </w:rPr>
-        <w:t xml:space="preserve">La utilización de esta plataforma </w:t>
-      </w:r>
-      <w:r>
-        <w:rPr>
-          <w:rFonts w:ascii="Times New Roman" w:hAnsi="Times New Roman"/>
-        </w:rPr>
-        <w:t>ayudará a</w:t>
-      </w:r>
-      <w:r>
-        <w:rPr>
-          <w:rFonts w:ascii="Times New Roman" w:hAnsi="Times New Roman"/>
-        </w:rPr>
-        <w:t xml:space="preserve"> la interacción de los estudiantes con la institución, ya que les permitirá desarrollar las diferentes actividades y evaluaciones de manera práctica. Por otro lado, los profesores también se verán favorecidos</w:t>
-      </w:r>
-      <w:r>
-        <w:rPr>
-          <w:rFonts w:ascii="Times New Roman" w:hAnsi="Times New Roman"/>
-        </w:rPr>
-        <w:t>,</w:t>
-      </w:r>
-      <w:r>
-        <w:rPr>
-          <w:rFonts w:ascii="Times New Roman" w:hAnsi="Times New Roman"/>
-        </w:rPr>
-        <w:t xml:space="preserve"> porque esta herramienta les facilitar</w:t>
-      </w:r>
-      <w:r>
-        <w:rPr>
-          <w:rFonts w:ascii="Times New Roman" w:hAnsi="Times New Roman"/>
-        </w:rPr>
-        <w:t xml:space="preserve"> los procesos evaluativos </w:t>
-      </w:r>
-      <w:bookmarkStart w:id="0" w:name="_GoBack"/>
-      <w:bookmarkEnd w:id="0"/>
-      <w:r>
-        <w:rPr>
-          <w:rFonts w:ascii="Times New Roman" w:hAnsi="Times New Roman"/>
-        </w:rPr>
-        <w:t xml:space="preserve"> y al finalizar cada periodo podrán generar los boletines de cada estudiante. Asimismo, el coordinador y el administrador podrán utilizar este aplicativo, para eliminar, editar o agregar nuevos miembros a la institución, podrán mantener un orden y saber cada información de los estudiantes y profesores, entre otras cosas.</w:t>
-      </w:r>
-    </w:p>
-    <w:p>
-      <w:pPr>
-        <w:rPr>
-          <w:rFonts w:ascii="Times New Roman" w:hAnsi="Times New Roman"/>
-        </w:rPr>
-      </w:pPr>
-    </w:p>
-    <w:p>
-      <w:pPr>
-        <w:rPr>
+      </w:pPr>
+      <w:r>
+        <w:rPr>
+          <w:rFonts w:ascii="Times New Roman" w:hAnsi="Times New Roman"/>
           <w:b/>
           <w:bCs/>
           <w:sz w:val="24"/>
           <w:szCs w:val="24"/>
         </w:rPr>
-      </w:pPr>
+        <w:t>Objetivos específicos</w:t>
+      </w:r>
       <w:r>
         <w:rPr>
           <w:rFonts w:ascii="Times New Roman" w:hAnsi="Times New Roman"/>
@@ -1415,9 +1399,150 @@
           <w:sz w:val="24"/>
           <w:szCs w:val="24"/>
         </w:rPr>
-        <w:t>Objetivos específicos</w:t>
-      </w:r>
-      <w:r>
+        <w:t>:</w:t>
+      </w:r>
+    </w:p>
+    <w:p>
+      <w:r>
+        <w:rPr>
+          <w:rFonts w:ascii="Times New Roman" w:hAnsi="Times New Roman"/>
+        </w:rPr>
+        <w:t xml:space="preserve">1 </w:t>
+      </w:r>
+      <w:r>
+        <w:rPr>
+          <w:rFonts w:ascii="Times New Roman" w:hAnsi="Times New Roman"/>
+        </w:rPr>
+        <w:t>- Realizar</w:t>
+      </w:r>
+      <w:r>
+        <w:rPr>
+          <w:rFonts w:ascii="Times New Roman" w:hAnsi="Times New Roman"/>
+        </w:rPr>
+        <w:t xml:space="preserve"> el proceso de entrevista para así determinar los requerimientos necesarios para el desarrollo del aplicativo.</w:t>
+      </w:r>
+    </w:p>
+    <w:p>
+      <w:r>
+        <w:rPr>
+          <w:rFonts w:ascii="Times New Roman" w:hAnsi="Times New Roman"/>
+        </w:rPr>
+        <w:t>2 - Diseño del prototipo teniendo en cuenta todos los requerimientos del cliente.</w:t>
+      </w:r>
+    </w:p>
+    <w:p>
+      <w:r>
+        <w:rPr>
+          <w:rFonts w:ascii="Times New Roman" w:hAnsi="Times New Roman"/>
+        </w:rPr>
+        <w:t xml:space="preserve">3 - </w:t>
+      </w:r>
+      <w:r>
+        <w:rPr>
+          <w:rFonts w:ascii="Times New Roman" w:hAnsi="Times New Roman"/>
+        </w:rPr>
+        <w:t>Construcción del</w:t>
+      </w:r>
+      <w:r>
+        <w:rPr>
+          <w:rFonts w:ascii="Times New Roman" w:hAnsi="Times New Roman"/>
+        </w:rPr>
+        <w:t xml:space="preserve"> </w:t>
+      </w:r>
+      <w:r>
+        <w:rPr>
+          <w:rFonts w:ascii="Times New Roman" w:hAnsi="Times New Roman"/>
+        </w:rPr>
+        <w:t>prototipo (</w:t>
+      </w:r>
+      <w:r>
+        <w:rPr>
+          <w:rFonts w:ascii="Times New Roman" w:hAnsi="Times New Roman"/>
+        </w:rPr>
+        <w:t>GUI) o interfaz de usuario.</w:t>
+      </w:r>
+    </w:p>
+    <w:p>
+      <w:r>
+        <w:rPr>
+          <w:rFonts w:ascii="Times New Roman" w:hAnsi="Times New Roman"/>
+        </w:rPr>
+        <w:t>4 – Diseño de base de datos.</w:t>
+      </w:r>
+    </w:p>
+    <w:p>
+      <w:r>
+        <w:rPr>
+          <w:rFonts w:ascii="Times New Roman" w:hAnsi="Times New Roman"/>
+        </w:rPr>
+        <w:t xml:space="preserve">5 – Desarrollo de la base de datos la cual almacenara toda la información registrada en </w:t>
+      </w:r>
+      <w:r>
+        <w:rPr>
+          <w:rFonts w:ascii="Times New Roman" w:hAnsi="Times New Roman"/>
+        </w:rPr>
+        <w:t>el aplicativo</w:t>
+      </w:r>
+      <w:r>
+        <w:rPr>
+          <w:rFonts w:ascii="Times New Roman" w:hAnsi="Times New Roman"/>
+        </w:rPr>
+        <w:t xml:space="preserve"> web.</w:t>
+      </w:r>
+    </w:p>
+    <w:p>
+      <w:r>
+        <w:rPr>
+          <w:rFonts w:ascii="Times New Roman" w:hAnsi="Times New Roman"/>
+        </w:rPr>
+        <w:t>6 – Prueba de conexión entre el aplicativo y la base de datos.</w:t>
+      </w:r>
+    </w:p>
+    <w:p>
+      <w:r>
+        <w:rPr>
+          <w:rFonts w:ascii="Times New Roman" w:hAnsi="Times New Roman"/>
+        </w:rPr>
+        <w:t>7 – Prueba del prototipo o aplicación en un entorno de producción real.</w:t>
+      </w:r>
+    </w:p>
+    <w:p>
+      <w:r>
+        <w:rPr>
+          <w:rFonts w:ascii="Times New Roman" w:hAnsi="Times New Roman"/>
+        </w:rPr>
+        <w:t>8 – Realización de los respectivos manuales: Técnico y Usuario</w:t>
+      </w:r>
+    </w:p>
+    <w:p>
+      <w:pPr>
+        <w:rPr>
+          <w:rFonts w:ascii="Times New Roman" w:hAnsi="Times New Roman"/>
+        </w:rPr>
+      </w:pPr>
+      <w:r>
+        <w:rPr>
+          <w:rFonts w:ascii="Times New Roman" w:hAnsi="Times New Roman"/>
+        </w:rPr>
+        <w:t>9 – Implementación del aplicativo totalmente funcional.</w:t>
+      </w:r>
+    </w:p>
+    <w:p>
+      <w:pPr>
+        <w:rPr>
+          <w:rFonts w:ascii="Times New Roman" w:hAnsi="Times New Roman"/>
+        </w:rPr>
+      </w:pPr>
+    </w:p>
+    <w:p>
+      <w:pPr>
+        <w:rPr>
+          <w:rFonts w:ascii="Times New Roman" w:hAnsi="Times New Roman"/>
+        </w:rPr>
+      </w:pPr>
+    </w:p>
+    <w:p>
+      <w:pPr>
         <w:rPr>
           <w:rFonts w:ascii="Times New Roman" w:hAnsi="Times New Roman"/>
           <w:b/>
@@ -1425,136 +1550,8 @@
           <w:sz w:val="24"/>
           <w:szCs w:val="24"/>
         </w:rPr>
-        <w:t>:</w:t>
-      </w:r>
-    </w:p>
-    <w:p>
-      <w:r>
-        <w:rPr>
-          <w:rFonts w:ascii="Times New Roman" w:hAnsi="Times New Roman"/>
-        </w:rPr>
-        <w:t xml:space="preserve">1 </w:t>
-      </w:r>
-      <w:r>
-        <w:rPr>
-          <w:rFonts w:ascii="Times New Roman" w:hAnsi="Times New Roman"/>
-        </w:rPr>
-        <w:t>- Realizar</w:t>
-      </w:r>
-      <w:r>
-        <w:rPr>
-          <w:rFonts w:ascii="Times New Roman" w:hAnsi="Times New Roman"/>
-        </w:rPr>
-        <w:t xml:space="preserve"> el proceso de entrevista para así determinar los requerimientos necesarios para el desarrollo del aplicativo.</w:t>
-      </w:r>
-    </w:p>
-    <w:p>
-      <w:r>
-        <w:rPr>
-          <w:rFonts w:ascii="Times New Roman" w:hAnsi="Times New Roman"/>
-        </w:rPr>
-        <w:t>2 - Diseño del prototipo teniendo en cuenta todos los requerimientos del cliente.</w:t>
-      </w:r>
-    </w:p>
-    <w:p>
-      <w:r>
-        <w:rPr>
-          <w:rFonts w:ascii="Times New Roman" w:hAnsi="Times New Roman"/>
-        </w:rPr>
-        <w:t xml:space="preserve">3 - </w:t>
-      </w:r>
-      <w:r>
-        <w:rPr>
-          <w:rFonts w:ascii="Times New Roman" w:hAnsi="Times New Roman"/>
-        </w:rPr>
-        <w:t>Construcción del</w:t>
-      </w:r>
-      <w:r>
-        <w:rPr>
-          <w:rFonts w:ascii="Times New Roman" w:hAnsi="Times New Roman"/>
-        </w:rPr>
-        <w:t xml:space="preserve"> </w:t>
-      </w:r>
-      <w:r>
-        <w:rPr>
-          <w:rFonts w:ascii="Times New Roman" w:hAnsi="Times New Roman"/>
-        </w:rPr>
-        <w:t>prototipo (</w:t>
-      </w:r>
-      <w:r>
-        <w:rPr>
-          <w:rFonts w:ascii="Times New Roman" w:hAnsi="Times New Roman"/>
-        </w:rPr>
-        <w:t>GUI) o interfaz de usuario.</w:t>
-      </w:r>
-    </w:p>
-    <w:p>
-      <w:r>
-        <w:rPr>
-          <w:rFonts w:ascii="Times New Roman" w:hAnsi="Times New Roman"/>
-        </w:rPr>
-        <w:t>4 – Diseño de base de datos.</w:t>
-      </w:r>
-    </w:p>
-    <w:p>
-      <w:r>
-        <w:rPr>
-          <w:rFonts w:ascii="Times New Roman" w:hAnsi="Times New Roman"/>
-        </w:rPr>
-        <w:t xml:space="preserve">5 – Desarrollo de la base de datos la cual almacenara toda la información registrada en </w:t>
-      </w:r>
-      <w:r>
-        <w:rPr>
-          <w:rFonts w:ascii="Times New Roman" w:hAnsi="Times New Roman"/>
-        </w:rPr>
-        <w:t>el aplicativo</w:t>
-      </w:r>
-      <w:r>
-        <w:rPr>
-          <w:rFonts w:ascii="Times New Roman" w:hAnsi="Times New Roman"/>
-        </w:rPr>
-        <w:t xml:space="preserve"> web.</w:t>
-      </w:r>
-    </w:p>
-    <w:p>
-      <w:r>
-        <w:rPr>
-          <w:rFonts w:ascii="Times New Roman" w:hAnsi="Times New Roman"/>
-        </w:rPr>
-        <w:t>6 – Prueba de conexión entre el aplicativo y la base de datos.</w:t>
-      </w:r>
-    </w:p>
-    <w:p>
-      <w:r>
-        <w:rPr>
-          <w:rFonts w:ascii="Times New Roman" w:hAnsi="Times New Roman"/>
-        </w:rPr>
-        <w:t>7 – Prueba del prototipo o aplicación en un entorno de producción real.</w:t>
-      </w:r>
-    </w:p>
-    <w:p>
-      <w:r>
-        <w:rPr>
-          <w:rFonts w:ascii="Times New Roman" w:hAnsi="Times New Roman"/>
-        </w:rPr>
-        <w:t>8 – Realización de los respectivos manuales: Técnico y Usuario</w:t>
-      </w:r>
-    </w:p>
-    <w:p>
-      <w:pPr>
-        <w:rPr>
-          <w:rFonts w:ascii="Times New Roman" w:hAnsi="Times New Roman"/>
-        </w:rPr>
-      </w:pPr>
-      <w:r>
-        <w:rPr>
-          <w:rFonts w:ascii="Times New Roman" w:hAnsi="Times New Roman"/>
-        </w:rPr>
-        <w:t>9 – Implementación del aplicativo totalmente funcional.</w:t>
-      </w:r>
-    </w:p>
-    <w:p>
-      <w:pPr>
+      </w:pPr>
+      <w:r>
         <w:rPr>
           <w:rFonts w:ascii="Times New Roman" w:hAnsi="Times New Roman"/>
           <w:b/>
@@ -1562,15 +1559,7 @@
           <w:sz w:val="24"/>
           <w:szCs w:val="24"/>
         </w:rPr>
-      </w:pPr>
-      <w:r>
-        <w:rPr>
-          <w:rFonts w:ascii="Times New Roman" w:hAnsi="Times New Roman"/>
-          <w:b/>
-          <w:bCs/>
-          <w:sz w:val="24"/>
-          <w:szCs w:val="24"/>
-        </w:rPr>
+        <w:lastRenderedPageBreak/>
         <w:t>Objetivo general:</w:t>
       </w:r>
     </w:p>
@@ -1584,7 +1573,6 @@
         <w:rPr>
           <w:rFonts w:ascii="Times New Roman" w:hAnsi="Times New Roman"/>
         </w:rPr>
-        <w:lastRenderedPageBreak/>
         <w:t>Implementar</w:t>
       </w:r>
       <w:r>
@@ -1603,7 +1591,19 @@
         <w:rPr>
           <w:rFonts w:ascii="Times New Roman" w:hAnsi="Times New Roman"/>
         </w:rPr>
-        <w:t xml:space="preserve"> aplicativo web </w:t>
+        <w:t xml:space="preserve"> </w:t>
+      </w:r>
+      <w:r>
+        <w:rPr>
+          <w:rFonts w:ascii="Times New Roman" w:hAnsi="Times New Roman"/>
+        </w:rPr>
+        <w:t>sistema de información</w:t>
+      </w:r>
+      <w:r>
+        <w:rPr>
+          <w:rFonts w:ascii="Times New Roman" w:hAnsi="Times New Roman"/>
+        </w:rPr>
+        <w:t xml:space="preserve"> </w:t>
       </w:r>
       <w:r>
         <w:rPr>
@@ -1627,7 +1627,31 @@
         <w:rPr>
           <w:rFonts w:ascii="Times New Roman" w:hAnsi="Times New Roman"/>
         </w:rPr>
-        <w:t xml:space="preserve"> colegio distrital Isaac Newton.</w:t>
+        <w:t xml:space="preserve"> </w:t>
+      </w:r>
+      <w:r>
+        <w:rPr>
+          <w:rFonts w:ascii="Times New Roman" w:hAnsi="Times New Roman"/>
+        </w:rPr>
+        <w:t>C</w:t>
+      </w:r>
+      <w:r>
+        <w:rPr>
+          <w:rFonts w:ascii="Times New Roman" w:hAnsi="Times New Roman"/>
+        </w:rPr>
+        <w:t xml:space="preserve">olegio </w:t>
+      </w:r>
+      <w:r>
+        <w:rPr>
+          <w:rFonts w:ascii="Times New Roman" w:hAnsi="Times New Roman"/>
+        </w:rPr>
+        <w:t>D</w:t>
+      </w:r>
+      <w:r>
+        <w:rPr>
+          <w:rFonts w:ascii="Times New Roman" w:hAnsi="Times New Roman"/>
+        </w:rPr>
+        <w:t>istrital Isaac Newton.</w:t>
       </w:r>
     </w:p>
     <w:p>

</xml_diff>